<commit_message>
#3 system-wide requirements done
</commit_message>
<xml_diff>
--- a/System-Wide Requeriments Specification_TASKMANAGER.docx
+++ b/System-Wide Requeriments Specification_TASKMANAGER.docx
@@ -27,15 +27,7 @@
         <w:jc w:val="both"/>
       </w:pPr>
       <w:r>
-        <w:t xml:space="preserve">Usage note: There is procedural guidance within this template that appears in a style named </w:t>
-      </w:r>
-      <w:proofErr w:type="spellStart"/>
-      <w:r>
-        <w:t>InfoBlue</w:t>
-      </w:r>
-      <w:proofErr w:type="spellEnd"/>
-      <w:r>
-        <w:t>. This style has a hidden font attribute allowing you to toggle whether it is visible or hidden in this template. Use the Word menu Tools</w:t>
+        <w:t>Usage note: There is procedural guidance within this template that appears in a style named InfoBlue. This style has a hidden font attribute allowing you to toggle whether it is visible or hidden in this template. Use the Word menu Tools</w:t>
       </w:r>
       <w:r>
         <w:sym w:font="Wingdings" w:char="F0E0"/>
@@ -73,16 +65,14 @@
         <w:pStyle w:val="Corpodetexto3"/>
         <w:jc w:val="both"/>
       </w:pPr>
-      <w:bookmarkStart w:id="0" w:name="_GoBack"/>
-      <w:bookmarkEnd w:id="0"/>
     </w:p>
     <w:p>
       <w:pPr>
         <w:pStyle w:val="Ttulo1"/>
         <w:jc w:val="both"/>
       </w:pPr>
-      <w:bookmarkStart w:id="1" w:name="_Toc436203377"/>
-      <w:bookmarkStart w:id="2" w:name="_Toc452813577"/>
+      <w:bookmarkStart w:id="0" w:name="_Toc436203377"/>
+      <w:bookmarkStart w:id="1" w:name="_Toc452813577"/>
       <w:r>
         <w:t>Introduction</w:t>
       </w:r>
@@ -93,185 +83,121 @@
         <w:jc w:val="both"/>
       </w:pPr>
       <w:r>
-        <w:t xml:space="preserve">This project is an exercise for the discipline of Software Engineering II, on the </w:t>
-      </w:r>
-      <w:proofErr w:type="spellStart"/>
-      <w:r>
-        <w:t>Faculdade</w:t>
-      </w:r>
-      <w:proofErr w:type="spellEnd"/>
+        <w:t>This project is an exercise for the discipline of Software Engineering II, on the Faculdade Senac Porto Alegre, second semester of 2015, based on a system for task management.</w:t>
+      </w:r>
+    </w:p>
+    <w:bookmarkEnd w:id="0"/>
+    <w:bookmarkEnd w:id="1"/>
+    <w:p>
+      <w:pPr>
+        <w:pStyle w:val="Ttulo1"/>
+        <w:jc w:val="both"/>
+      </w:pPr>
+      <w:r>
+        <w:t>System</w:t>
+      </w:r>
+      <w:r>
+        <w:t>-W</w:t>
+      </w:r>
+      <w:r>
+        <w:t>ide</w:t>
+      </w:r>
       <w:r>
         <w:t xml:space="preserve"> </w:t>
       </w:r>
-      <w:proofErr w:type="spellStart"/>
-      <w:r>
-        <w:t>Senac</w:t>
-      </w:r>
-      <w:proofErr w:type="spellEnd"/>
-      <w:r>
-        <w:t xml:space="preserve"> Porto </w:t>
-      </w:r>
-      <w:proofErr w:type="spellStart"/>
-      <w:r>
-        <w:t>Alegre</w:t>
-      </w:r>
-      <w:proofErr w:type="spellEnd"/>
-      <w:r>
-        <w:t>, second semester of 2015, based on a system for task management.</w:t>
-      </w:r>
-    </w:p>
-    <w:bookmarkEnd w:id="1"/>
-    <w:bookmarkEnd w:id="2"/>
+      <w:r>
+        <w:t>Functional</w:t>
+      </w:r>
+      <w:r>
+        <w:t xml:space="preserve"> Requirements</w:t>
+      </w:r>
+    </w:p>
+    <w:p>
+      <w:pPr>
+        <w:pStyle w:val="InfoBlue"/>
+        <w:jc w:val="both"/>
+      </w:pPr>
+      <w:r>
+        <w:t xml:space="preserve"> </w:t>
+      </w:r>
+      <w:r>
+        <w:t xml:space="preserve">[Statement of </w:t>
+      </w:r>
+      <w:r>
+        <w:t>system-wide functional requirements, not expressed as use cases</w:t>
+      </w:r>
+      <w:r>
+        <w:t xml:space="preserve">. </w:t>
+      </w:r>
+      <w:r>
+        <w:t>Examples include</w:t>
+      </w:r>
+      <w:r>
+        <w:t xml:space="preserve"> auditing, authentication, printing, </w:t>
+      </w:r>
+      <w:r>
+        <w:t>reporting</w:t>
+      </w:r>
+      <w:r>
+        <w:t>.</w:t>
+      </w:r>
+      <w:r>
+        <w:t>]</w:t>
+      </w:r>
+      <w:r>
+        <w:t xml:space="preserve"> </w:t>
+      </w:r>
+    </w:p>
+    <w:p>
+      <w:pPr>
+        <w:pStyle w:val="Corpodetexto"/>
+      </w:pPr>
+      <w:r>
+        <w:t>To authenticate users, determining if the user is a leader or a member of that team in which he logged in.</w:t>
+      </w:r>
+    </w:p>
     <w:p>
       <w:pPr>
         <w:pStyle w:val="Ttulo1"/>
         <w:jc w:val="both"/>
       </w:pPr>
       <w:r>
-        <w:t>System</w:t>
-      </w:r>
-      <w:r>
-        <w:t>-W</w:t>
-      </w:r>
-      <w:r>
-        <w:t>ide</w:t>
-      </w:r>
-      <w:r>
-        <w:t xml:space="preserve"> </w:t>
-      </w:r>
-      <w:r>
-        <w:t>Functional</w:t>
-      </w:r>
-      <w:r>
-        <w:t xml:space="preserve"> Requirements</w:t>
+        <w:t>System Qualities</w:t>
       </w:r>
     </w:p>
     <w:p>
       <w:pPr>
         <w:pStyle w:val="InfoBlue"/>
         <w:jc w:val="both"/>
-        <w:rPr>
-          <w:lang w:val="pt-BR"/>
-        </w:rPr>
-      </w:pPr>
-      <w:r>
-        <w:t xml:space="preserve"> </w:t>
-      </w:r>
-      <w:r>
-        <w:t xml:space="preserve">[Statement of </w:t>
-      </w:r>
-      <w:r>
-        <w:t>system-wide functional requirements, not expressed as use cases</w:t>
-      </w:r>
-      <w:r>
-        <w:t xml:space="preserve">. </w:t>
-      </w:r>
-      <w:proofErr w:type="spellStart"/>
-      <w:proofErr w:type="gramStart"/>
-      <w:r>
-        <w:rPr>
-          <w:lang w:val="pt-BR"/>
-        </w:rPr>
-        <w:t>Examples</w:t>
-      </w:r>
-      <w:proofErr w:type="spellEnd"/>
-      <w:r>
-        <w:rPr>
-          <w:lang w:val="pt-BR"/>
-        </w:rPr>
-        <w:t xml:space="preserve"> include</w:t>
-      </w:r>
-      <w:r>
-        <w:rPr>
-          <w:lang w:val="pt-BR"/>
-        </w:rPr>
-        <w:t xml:space="preserve"> </w:t>
-      </w:r>
-      <w:proofErr w:type="spellStart"/>
-      <w:r>
-        <w:rPr>
-          <w:lang w:val="pt-BR"/>
-        </w:rPr>
-        <w:t>auditing</w:t>
-      </w:r>
-      <w:proofErr w:type="spellEnd"/>
-      <w:r>
-        <w:rPr>
-          <w:lang w:val="pt-BR"/>
-        </w:rPr>
-        <w:t xml:space="preserve">, </w:t>
-      </w:r>
-      <w:proofErr w:type="spellStart"/>
-      <w:r>
-        <w:rPr>
-          <w:lang w:val="pt-BR"/>
-        </w:rPr>
-        <w:t>authentication</w:t>
-      </w:r>
-      <w:proofErr w:type="spellEnd"/>
-      <w:r>
-        <w:rPr>
-          <w:lang w:val="pt-BR"/>
-        </w:rPr>
-        <w:t xml:space="preserve">, </w:t>
-      </w:r>
-      <w:proofErr w:type="spellStart"/>
-      <w:r>
-        <w:rPr>
-          <w:lang w:val="pt-BR"/>
-        </w:rPr>
-        <w:t>printing</w:t>
-      </w:r>
-      <w:proofErr w:type="spellEnd"/>
-      <w:r>
-        <w:rPr>
-          <w:lang w:val="pt-BR"/>
-        </w:rPr>
-        <w:t xml:space="preserve">, </w:t>
-      </w:r>
-      <w:proofErr w:type="spellStart"/>
-      <w:r>
-        <w:rPr>
-          <w:lang w:val="pt-BR"/>
-        </w:rPr>
-        <w:t>reporting</w:t>
-      </w:r>
-      <w:proofErr w:type="spellEnd"/>
-      <w:r>
-        <w:rPr>
-          <w:lang w:val="pt-BR"/>
-        </w:rPr>
+      </w:pPr>
+      <w:r>
+        <w:t xml:space="preserve"> [</w:t>
+      </w:r>
+      <w:r>
+        <w:t>Qualities represent the URPS in FURPS+ classification of supporting requirements</w:t>
+      </w:r>
+      <w:r>
         <w:t>.</w:t>
       </w:r>
       <w:r>
-        <w:rPr>
-          <w:lang w:val="pt-BR"/>
-        </w:rPr>
         <w:t>]</w:t>
       </w:r>
-      <w:proofErr w:type="gramEnd"/>
-      <w:r>
-        <w:rPr>
-          <w:lang w:val="pt-BR"/>
-        </w:rPr>
-        <w:t xml:space="preserve"> </w:t>
-      </w:r>
     </w:p>
     <w:p>
       <w:pPr>
         <w:pStyle w:val="Corpodetexto"/>
       </w:pPr>
       <w:r>
-        <w:t>To authenticate users, determining if the user is a leader or a member of that team in which he logged in.</w:t>
-      </w:r>
-    </w:p>
-    <w:p>
-      <w:pPr>
-        <w:pStyle w:val="Ttulo1"/>
-        <w:jc w:val="both"/>
-      </w:pPr>
-      <w:r>
-        <w:t>System Qualities</w:t>
+        <w:t>The system is very simple to use, and it is based on already well-known systems, turning the experience pleasant and intuitive.</w:t>
+      </w:r>
+    </w:p>
+    <w:p>
+      <w:pPr>
+        <w:pStyle w:val="Ttulo2"/>
+        <w:jc w:val="both"/>
+      </w:pPr>
+      <w:r>
+        <w:t>Usability</w:t>
       </w:r>
     </w:p>
     <w:p>
@@ -280,13 +206,19 @@
         <w:jc w:val="both"/>
       </w:pPr>
       <w:r>
-        <w:t xml:space="preserve"> [</w:t>
-      </w:r>
-      <w:r>
-        <w:t>Qualities represent the URPS in FURPS+ classification of supporting requirements</w:t>
-      </w:r>
-      <w:r>
-        <w:t>.</w:t>
+        <w:t>[Describe requirements for q</w:t>
+      </w:r>
+      <w:r>
+        <w:t xml:space="preserve">ualities </w:t>
+      </w:r>
+      <w:r>
+        <w:t>such as easy of use, easy of</w:t>
+      </w:r>
+      <w:r>
+        <w:t xml:space="preserve"> learning, usabil</w:t>
+      </w:r>
+      <w:r>
+        <w:t>ity standards and localization.</w:t>
       </w:r>
       <w:r>
         <w:t>]</w:t>
@@ -297,61 +229,7 @@
         <w:pStyle w:val="Corpodetexto"/>
       </w:pPr>
       <w:r>
-        <w:t>The system is very simple to use, and it is based on already well-known systems, turning the experience pleasant and intuitive.</w:t>
-      </w:r>
-    </w:p>
-    <w:p>
-      <w:pPr>
-        <w:pStyle w:val="Ttulo2"/>
-        <w:jc w:val="both"/>
-      </w:pPr>
-      <w:r>
-        <w:t>Usability</w:t>
-      </w:r>
-    </w:p>
-    <w:p>
-      <w:pPr>
-        <w:pStyle w:val="InfoBlue"/>
-        <w:jc w:val="both"/>
-      </w:pPr>
-      <w:r>
-        <w:t>[Describe requirements for q</w:t>
-      </w:r>
-      <w:r>
-        <w:t xml:space="preserve">ualities </w:t>
-      </w:r>
-      <w:r>
-        <w:t xml:space="preserve">such as </w:t>
-      </w:r>
-      <w:proofErr w:type="spellStart"/>
-      <w:r>
-        <w:t>easy</w:t>
-      </w:r>
-      <w:proofErr w:type="spellEnd"/>
-      <w:r>
-        <w:t xml:space="preserve"> of use, easy of</w:t>
-      </w:r>
-      <w:r>
-        <w:t xml:space="preserve"> learning, usabil</w:t>
-      </w:r>
-      <w:r>
-        <w:t>ity standards and localization.</w:t>
-      </w:r>
-      <w:r>
-        <w:t>]</w:t>
-      </w:r>
-    </w:p>
-    <w:p>
-      <w:pPr>
-        <w:pStyle w:val="Corpodetexto"/>
-      </w:pPr>
-      <w:proofErr w:type="gramStart"/>
-      <w:r>
-        <w:t>Adjustable font size and system colors according to user's preferences.</w:t>
-      </w:r>
-      <w:proofErr w:type="gramEnd"/>
-      <w:r>
-        <w:t xml:space="preserve"> Also, there's a label system for tasks.</w:t>
+        <w:t>Adjustable font size and system colors according to user's preferences. Also, there's a label system for tasks.</w:t>
       </w:r>
     </w:p>
     <w:p>
@@ -481,26 +359,10 @@
       </w:pPr>
       <w:r>
         <w:lastRenderedPageBreak/>
-        <w:t xml:space="preserve">The system supports eventual updates, and is supported by any operational system, because it runs online. It can </w:t>
-      </w:r>
-      <w:proofErr w:type="gramStart"/>
-      <w:r>
-        <w:t>accessed</w:t>
-      </w:r>
-      <w:proofErr w:type="gramEnd"/>
-      <w:r>
-        <w:t xml:space="preserve"> through the main web browsers, such as Google Chrome, Mozilla Firefox, Microsoft Edge, Safari and Opera and is responsive to other platforms, like mobile. Detected errors and bugs can be reported through the webpage itself, and will be handled by the development team as they come along.</w:t>
-      </w:r>
-      <w:r>
-        <w:t xml:space="preserve"> The system supports eventual updates, and is supported by any operational system, because it runs online. It can </w:t>
-      </w:r>
-      <w:proofErr w:type="gramStart"/>
-      <w:r>
-        <w:t>accessed</w:t>
-      </w:r>
-      <w:proofErr w:type="gramEnd"/>
-      <w:r>
-        <w:t xml:space="preserve"> through the main web browsers, such as Google Chrome, Mozilla Firefox, Microsoft Edge, Safari and Opera and is responsive to other platforms, like mobile. Detected errors and bugs can be reported through the webpage itself, and will be handled by the development team as they come along.</w:t>
+        <w:t>The system supports eventual updates, and is supported by any operational system, because it runs online. It can accessed through the main web browsers, such as Google Chrome, Mozilla Firefox, Microsoft Edge, Safari and Opera and is responsive to other platforms, like mobile. Detected errors and bugs can be reported through the webpage itself, and will be handled by the development team as they come along.</w:t>
+      </w:r>
+      <w:r>
+        <w:t xml:space="preserve"> The system supports eventual updates, and is supported by any operational system, because it runs online. It can accessed through the main web browsers, such as Google Chrome, Mozilla Firefox, Microsoft Edge, Safari and Opera and is responsive to other platforms, like mobile. Detected errors and bugs can be reported through the webpage itself, and will be handled by the development team as they come along.</w:t>
       </w:r>
     </w:p>
     <w:p>
@@ -549,11 +411,11 @@
         <w:pStyle w:val="Ttulo2"/>
         <w:jc w:val="both"/>
       </w:pPr>
-      <w:bookmarkStart w:id="3" w:name="_Toc492960770"/>
+      <w:bookmarkStart w:id="2" w:name="_Toc492960770"/>
       <w:r>
         <w:t>User Interfaces</w:t>
       </w:r>
-      <w:bookmarkEnd w:id="3"/>
+      <w:bookmarkEnd w:id="2"/>
     </w:p>
     <w:p>
       <w:pPr>
@@ -580,11 +442,9 @@
       <w:pPr>
         <w:pStyle w:val="Corpodetexto"/>
       </w:pPr>
-      <w:proofErr w:type="gramStart"/>
       <w:r>
         <w:t>Interfaces to be implemented by the system.</w:t>
       </w:r>
-      <w:proofErr w:type="gramEnd"/>
     </w:p>
     <w:p>
       <w:pPr>
@@ -833,11 +693,9 @@
         </w:rPr>
         <w:tab/>
       </w:r>
-      <w:proofErr w:type="gramStart"/>
       <w:r>
         <w:t>N/A.</w:t>
       </w:r>
-      <w:proofErr w:type="gramEnd"/>
     </w:p>
     <w:p>
       <w:pPr>
@@ -879,15 +737,78 @@
         <w:pStyle w:val="Ttulo2"/>
         <w:jc w:val="both"/>
       </w:pPr>
-      <w:bookmarkStart w:id="4" w:name="_Toc492960772"/>
+      <w:bookmarkStart w:id="3" w:name="_Toc492960772"/>
       <w:r>
         <w:lastRenderedPageBreak/>
         <w:t>Interfaces</w:t>
       </w:r>
+      <w:bookmarkEnd w:id="3"/>
+      <w:r>
+        <w:t xml:space="preserve"> to External Systems or Devices</w:t>
+      </w:r>
+    </w:p>
+    <w:p>
+      <w:pPr>
+        <w:pStyle w:val="InfoBlue"/>
+        <w:jc w:val="both"/>
+      </w:pPr>
+      <w:r>
+        <w:t>[</w:t>
+      </w:r>
+      <w:r>
+        <w:t>Are there any external systems with which this system must interface? Are there any constraints on the nature of the interface between this system and any external system, such as the format of data passed between these systems, and any particular protocol used? Consider both provided and required interfaces.</w:t>
+      </w:r>
+      <w:r>
+        <w:t>]</w:t>
+      </w:r>
+      <w:r>
+        <w:t xml:space="preserve"> </w:t>
+      </w:r>
+    </w:p>
+    <w:p>
+      <w:pPr>
+        <w:pStyle w:val="Corpodetexto"/>
+      </w:pPr>
+      <w:r>
+        <w:t>N/A.</w:t>
+      </w:r>
+    </w:p>
+    <w:p>
+      <w:pPr>
+        <w:pStyle w:val="Ttulo3"/>
+        <w:jc w:val="both"/>
+      </w:pPr>
+      <w:r>
+        <w:t>Software Interfaces</w:t>
+      </w:r>
+    </w:p>
+    <w:p>
+      <w:pPr>
+        <w:pStyle w:val="InfoBlue"/>
+        <w:jc w:val="both"/>
+      </w:pPr>
+      <w:r>
+        <w:t>[This section describes software interfaces to other components of the software system. These may be purchased components, components reused from another application or components being developed for subsystems outside of the scope of this SRS, but with which this software application must interact.]</w:t>
+      </w:r>
+    </w:p>
+    <w:p>
+      <w:pPr>
+        <w:pStyle w:val="Corpodetexto"/>
+      </w:pPr>
+      <w:r>
+        <w:t>N/A.</w:t>
+      </w:r>
+    </w:p>
+    <w:p>
+      <w:pPr>
+        <w:pStyle w:val="Ttulo3"/>
+        <w:jc w:val="both"/>
+      </w:pPr>
+      <w:bookmarkStart w:id="4" w:name="_Toc492960771"/>
+      <w:r>
+        <w:t>Hardware Interfaces</w:t>
+      </w:r>
       <w:bookmarkEnd w:id="4"/>
-      <w:r>
-        <w:t xml:space="preserve"> to External Systems or Devices</w:t>
-      </w:r>
     </w:p>
     <w:p>
       <w:pPr>
@@ -895,36 +816,27 @@
         <w:jc w:val="both"/>
       </w:pPr>
       <w:r>
-        <w:t>[</w:t>
-      </w:r>
-      <w:r>
-        <w:t>Are there any external systems with which this system must interface? Are there any constraints on the nature of the interface between this system and any external system, such as the format of data passed between these systems, and any particular protocol used? Consider both provided and required interfaces.</w:t>
-      </w:r>
-      <w:r>
-        <w:t>]</w:t>
-      </w:r>
-      <w:r>
-        <w:t xml:space="preserve"> </w:t>
+        <w:t>[This section defines any hardware interfaces that are to be supported by the software, including logical structure, physical addresses, expected behavior, and so on.]</w:t>
       </w:r>
     </w:p>
     <w:p>
       <w:pPr>
         <w:pStyle w:val="Corpodetexto"/>
       </w:pPr>
-      <w:proofErr w:type="gramStart"/>
       <w:r>
         <w:t>N/A.</w:t>
       </w:r>
-      <w:proofErr w:type="gramEnd"/>
     </w:p>
     <w:p>
       <w:pPr>
         <w:pStyle w:val="Ttulo3"/>
         <w:jc w:val="both"/>
       </w:pPr>
-      <w:r>
-        <w:t>Software Interfaces</w:t>
-      </w:r>
+      <w:bookmarkStart w:id="5" w:name="_Toc492960773"/>
+      <w:r>
+        <w:t>Communications Interfaces</w:t>
+      </w:r>
+      <w:bookmarkEnd w:id="5"/>
     </w:p>
     <w:p>
       <w:pPr>
@@ -932,78 +844,16 @@
         <w:jc w:val="both"/>
       </w:pPr>
       <w:r>
-        <w:t>[This section describes software interfaces to other components of the software system. These may be purchased components, components reused from another application or components being developed for subsystems outside of the scope of this SRS, but with which this software application must interact.]</w:t>
+        <w:t>[Describe any communications interfaces to other systems or devices such as local area networks, remote serial devices, and so on.]</w:t>
       </w:r>
     </w:p>
     <w:p>
       <w:pPr>
         <w:pStyle w:val="Corpodetexto"/>
       </w:pPr>
-      <w:proofErr w:type="gramStart"/>
       <w:r>
         <w:t>N/A.</w:t>
       </w:r>
-      <w:proofErr w:type="gramEnd"/>
-    </w:p>
-    <w:p>
-      <w:pPr>
-        <w:pStyle w:val="Ttulo3"/>
-        <w:jc w:val="both"/>
-      </w:pPr>
-      <w:bookmarkStart w:id="5" w:name="_Toc492960771"/>
-      <w:r>
-        <w:t>Hardware Interfaces</w:t>
-      </w:r>
-      <w:bookmarkEnd w:id="5"/>
-    </w:p>
-    <w:p>
-      <w:pPr>
-        <w:pStyle w:val="InfoBlue"/>
-        <w:jc w:val="both"/>
-      </w:pPr>
-      <w:r>
-        <w:t>[This section defines any hardware interfaces that are to be supported by the software, including logical structure, physical addresses, expected behavior, and so on.]</w:t>
-      </w:r>
-    </w:p>
-    <w:p>
-      <w:pPr>
-        <w:pStyle w:val="Corpodetexto"/>
-      </w:pPr>
-      <w:proofErr w:type="gramStart"/>
-      <w:r>
-        <w:t>N/A.</w:t>
-      </w:r>
-      <w:proofErr w:type="gramEnd"/>
-    </w:p>
-    <w:p>
-      <w:pPr>
-        <w:pStyle w:val="Ttulo3"/>
-        <w:jc w:val="both"/>
-      </w:pPr>
-      <w:bookmarkStart w:id="6" w:name="_Toc492960773"/>
-      <w:r>
-        <w:t>Communications Interfaces</w:t>
-      </w:r>
-      <w:bookmarkEnd w:id="6"/>
-    </w:p>
-    <w:p>
-      <w:pPr>
-        <w:pStyle w:val="InfoBlue"/>
-        <w:jc w:val="both"/>
-      </w:pPr>
-      <w:r>
-        <w:t>[Describe any communications interfaces to other systems or devices such as local area networks, remote serial devices, and so on.]</w:t>
-      </w:r>
-    </w:p>
-    <w:p>
-      <w:pPr>
-        <w:pStyle w:val="Corpodetexto"/>
-      </w:pPr>
-      <w:proofErr w:type="gramStart"/>
-      <w:r>
-        <w:t>N/A.</w:t>
-      </w:r>
-      <w:proofErr w:type="gramEnd"/>
     </w:p>
     <w:p>
       <w:pPr>
@@ -1181,87 +1031,92 @@
         <w:pStyle w:val="Ttulo1"/>
         <w:jc w:val="both"/>
       </w:pPr>
-      <w:bookmarkStart w:id="7" w:name="_Toc492960765"/>
+      <w:bookmarkStart w:id="6" w:name="_Toc492960765"/>
       <w:r>
         <w:t>System</w:t>
       </w:r>
       <w:r>
         <w:t xml:space="preserve"> Constraints</w:t>
       </w:r>
+      <w:bookmarkEnd w:id="6"/>
+    </w:p>
+    <w:p>
+      <w:pPr>
+        <w:pStyle w:val="InfoBlue"/>
+        <w:jc w:val="both"/>
+      </w:pPr>
+      <w:r>
+        <w:t>[</w:t>
+      </w:r>
+      <w:r>
+        <w:t>Constr</w:t>
+      </w:r>
+      <w:r>
+        <w:t xml:space="preserve">aints are part of the + in the </w:t>
+      </w:r>
+      <w:r>
+        <w:t>FURPS+ classification of supporting requirements. Describe any</w:t>
+      </w:r>
+      <w:r>
+        <w:t xml:space="preserve"> design; implementation or deployment </w:t>
+      </w:r>
+      <w:r>
+        <w:t>constra</w:t>
+      </w:r>
+      <w:r>
+        <w:t xml:space="preserve">ints on the system being built </w:t>
+      </w:r>
+      <w:r>
+        <w:t>that have been mandated and must be adhered to. Examp</w:t>
+      </w:r>
+      <w:r>
+        <w:t>les include software implementation languages</w:t>
+      </w:r>
+      <w:r>
+        <w:t xml:space="preserve">, prescribed use of developmental tools, </w:t>
+      </w:r>
+      <w:r>
+        <w:t>third</w:t>
+      </w:r>
+      <w:r>
+        <w:t>-party components or</w:t>
+      </w:r>
+      <w:r>
+        <w:t xml:space="preserve"> class libraries, </w:t>
+      </w:r>
+      <w:r>
+        <w:t xml:space="preserve">platform support, resource limits and </w:t>
+      </w:r>
+      <w:r>
+        <w:t>requirements on t</w:t>
+      </w:r>
+      <w:r>
+        <w:t>he shape</w:t>
+      </w:r>
+      <w:r>
+        <w:t>, size or weight</w:t>
+      </w:r>
+      <w:r>
+        <w:t xml:space="preserve"> of the resulting hardware housing the system</w:t>
+      </w:r>
+      <w:r>
+        <w:t>.</w:t>
+      </w:r>
+      <w:r>
+        <w:t>]</w:t>
+      </w:r>
+    </w:p>
+    <w:p>
+      <w:pPr>
+        <w:pStyle w:val="Corpodetexto"/>
+      </w:pPr>
+      <w:r>
+        <w:t>The system’s language will be</w:t>
+      </w:r>
+      <w:bookmarkStart w:id="7" w:name="_GoBack"/>
       <w:bookmarkEnd w:id="7"/>
-    </w:p>
-    <w:p>
-      <w:pPr>
-        <w:pStyle w:val="InfoBlue"/>
-        <w:jc w:val="both"/>
-      </w:pPr>
-      <w:r>
-        <w:t>[</w:t>
-      </w:r>
-      <w:r>
-        <w:t>Constr</w:t>
-      </w:r>
-      <w:r>
-        <w:t xml:space="preserve">aints are part of the + in the </w:t>
-      </w:r>
-      <w:r>
-        <w:t>FURPS+ classification of supporting requirements. Describe any</w:t>
-      </w:r>
-      <w:r>
-        <w:t xml:space="preserve"> design; implementation or deployment </w:t>
-      </w:r>
-      <w:r>
-        <w:t>constra</w:t>
-      </w:r>
-      <w:r>
-        <w:t xml:space="preserve">ints on the system being built </w:t>
-      </w:r>
-      <w:r>
-        <w:t>that have been mandated and must be adhered to. Examp</w:t>
-      </w:r>
-      <w:r>
-        <w:t>les include software implementation languages</w:t>
-      </w:r>
-      <w:r>
-        <w:t xml:space="preserve">, prescribed use of developmental tools, </w:t>
-      </w:r>
-      <w:r>
-        <w:t>third</w:t>
-      </w:r>
-      <w:r>
-        <w:t>-party components or</w:t>
-      </w:r>
-      <w:r>
-        <w:t xml:space="preserve"> class libraries, </w:t>
-      </w:r>
-      <w:r>
-        <w:t xml:space="preserve">platform support, resource limits and </w:t>
-      </w:r>
-      <w:r>
-        <w:t>requirements on t</w:t>
-      </w:r>
-      <w:r>
-        <w:t>he shape</w:t>
-      </w:r>
-      <w:r>
-        <w:t>, size or weight</w:t>
-      </w:r>
-      <w:r>
-        <w:t xml:space="preserve"> of the resulting hardware housing the system</w:t>
-      </w:r>
-      <w:r>
-        <w:t>.</w:t>
-      </w:r>
-      <w:r>
-        <w:t>]</w:t>
-      </w:r>
-    </w:p>
-    <w:p>
-      <w:pPr>
-        <w:pStyle w:val="Corpodetexto"/>
-      </w:pPr>
-      <w:r>
-        <w:t>The system’s language will be in English by default.</w:t>
+      <w:r>
+        <w:t xml:space="preserve"> English by default.</w:t>
       </w:r>
     </w:p>
     <w:p>
@@ -1304,11 +1159,9 @@
       <w:pPr>
         <w:pStyle w:val="Corpodetexto"/>
       </w:pPr>
-      <w:proofErr w:type="gramStart"/>
       <w:r>
         <w:t>N/A.</w:t>
       </w:r>
-      <w:proofErr w:type="gramEnd"/>
     </w:p>
     <w:p>
       <w:pPr>
@@ -1327,28 +1180,16 @@
         <w:jc w:val="both"/>
       </w:pPr>
       <w:r>
-        <w:t xml:space="preserve">[This section describes any necessary legal disclaimers, warranties, copyright notices, patent notice, </w:t>
-      </w:r>
-      <w:proofErr w:type="spellStart"/>
-      <w:proofErr w:type="gramStart"/>
-      <w:r>
-        <w:t>wordmark</w:t>
-      </w:r>
-      <w:proofErr w:type="spellEnd"/>
-      <w:proofErr w:type="gramEnd"/>
-      <w:r>
-        <w:t>, trademark, or logo compliance issues for the software.]</w:t>
+        <w:t>[This section describes any necessary legal disclaimers, warranties, copyright notices, patent notice, wordmark, trademark, or logo compliance issues for the software.]</w:t>
       </w:r>
     </w:p>
     <w:p>
       <w:pPr>
         <w:pStyle w:val="Corpodetexto"/>
       </w:pPr>
-      <w:proofErr w:type="gramStart"/>
       <w:r>
         <w:t>N/A.</w:t>
       </w:r>
-      <w:proofErr w:type="gramEnd"/>
     </w:p>
     <w:p>
       <w:pPr>
@@ -1375,7 +1216,6 @@
         <w:pStyle w:val="Corpodetexto"/>
         <w:jc w:val="both"/>
       </w:pPr>
-      <w:proofErr w:type="gramStart"/>
       <w:r>
         <w:t>Standards for interface usability by the</w:t>
       </w:r>
@@ -1388,7 +1228,6 @@
       <w:r>
         <w:t>website.</w:t>
       </w:r>
-      <w:proofErr w:type="gramEnd"/>
     </w:p>
     <w:p>
       <w:pPr>
@@ -1601,7 +1440,7 @@
               <w:rStyle w:val="Nmerodepgina"/>
               <w:noProof/>
             </w:rPr>
-            <w:t>1</w:t>
+            <w:t>3</w:t>
           </w:r>
           <w:r>
             <w:rPr>
@@ -1698,21 +1537,11 @@
           <w:tcW w:w="6379" w:type="dxa"/>
         </w:tcPr>
         <w:p>
-          <w:r>
-            <w:fldChar w:fldCharType="begin"/>
-          </w:r>
-          <w:r>
-            <w:instrText xml:space="preserve"> TITLE  \* MERGEFORMAT </w:instrText>
-          </w:r>
-          <w:r>
-            <w:fldChar w:fldCharType="separate"/>
-          </w:r>
-          <w:r>
-            <w:t>Supporting Requirements</w:t>
-          </w:r>
-          <w:r>
-            <w:fldChar w:fldCharType="end"/>
-          </w:r>
+          <w:fldSimple w:instr=" TITLE  \* MERGEFORMAT ">
+            <w:r>
+              <w:t>Supporting Requirements</w:t>
+            </w:r>
+          </w:fldSimple>
           <w:r>
             <w:t xml:space="preserve"> Specification</w:t>
           </w:r>
@@ -1764,14 +1593,14 @@
         <v:path o:extrusionok="f" gradientshapeok="t" o:connecttype="rect"/>
         <o:lock v:ext="edit" aspectratio="t"/>
       </v:shapetype>
-      <v:shape id="_x0000_i1074" type="#_x0000_t75" style="width:28.8pt;height:28.1pt" o:bullet="t">
+      <v:shape id="_x0000_i1028" type="#_x0000_t75" style="width:28.8pt;height:28.1pt" o:bullet="t">
         <v:imagedata r:id="rId1" o:title="clip_image001"/>
       </v:shape>
     </w:pict>
   </w:numPicBullet>
   <w:numPicBullet w:numPicBulletId="1">
     <w:pict>
-      <v:shape id="_x0000_i1075" type="#_x0000_t75" style="width:30.95pt;height:29.5pt" o:bullet="t">
+      <v:shape id="_x0000_i1029" type="#_x0000_t75" style="width:30.95pt;height:29.5pt" o:bullet="t">
         <v:imagedata r:id="rId2" o:title="clip_image002"/>
       </v:shape>
     </w:pict>

</xml_diff>